<commit_message>
release 2024 r2 and r3
</commit_message>
<xml_diff>
--- a/docs/OS2faktor Login - CoreData API.docx
+++ b/docs/OS2faktor Login - CoreData API.docx
@@ -1,6 +1,6 @@
 
 <file path=word/document.xml><?xml version="1.0" encoding="utf-8"?>
-<w:document xmlns:wpc="http://schemas.microsoft.com/office/word/2010/wordprocessingCanvas" xmlns:cx="http://schemas.microsoft.com/office/drawing/2014/chartex" xmlns:cx1="http://schemas.microsoft.com/office/drawing/2015/9/8/chartex" xmlns:cx2="http://schemas.microsoft.com/office/drawing/2015/10/21/chartex" xmlns:cx3="http://schemas.microsoft.com/office/drawing/2016/5/9/chartex" xmlns:cx4="http://schemas.microsoft.com/office/drawing/2016/5/10/chartex" xmlns:cx5="http://schemas.microsoft.com/office/drawing/2016/5/11/chartex" xmlns:cx6="http://schemas.microsoft.com/office/drawing/2016/5/12/chartex" xmlns:cx7="http://schemas.microsoft.com/office/drawing/2016/5/13/chartex" xmlns:cx8="http://schemas.microsoft.com/office/drawing/2016/5/14/chartex" xmlns:mc="http://schemas.openxmlformats.org/markup-compatibility/2006" xmlns:aink="http://schemas.microsoft.com/office/drawing/2016/ink" xmlns:am3d="http://schemas.microsoft.com/office/drawing/2017/model3d" xmlns:o="urn:schemas-microsoft-com:office:office" xmlns:oel="http://schemas.microsoft.com/office/2019/extlst" xmlns:r="http://schemas.openxmlformats.org/officeDocument/2006/relationships" xmlns:m="http://schemas.openxmlformats.org/officeDocument/2006/math" xmlns:v="urn:schemas-microsoft-com:vml" xmlns:wp14="http://schemas.microsoft.com/office/word/2010/wordprocessingDrawing" xmlns:wp="http://schemas.openxmlformats.org/drawingml/2006/wordprocessingDrawing" xmlns:w10="urn:schemas-microsoft-com:office:word" xmlns:w="http://schemas.openxmlformats.org/wordprocessingml/2006/main" xmlns:w14="http://schemas.microsoft.com/office/word/2010/wordml" xmlns:w15="http://schemas.microsoft.com/office/word/2012/wordml" xmlns:w16cex="http://schemas.microsoft.com/office/word/2018/wordml/cex" xmlns:w16cid="http://schemas.microsoft.com/office/word/2016/wordml/cid" xmlns:w16="http://schemas.microsoft.com/office/word/2018/wordml" xmlns:w16du="http://schemas.microsoft.com/office/word/2023/wordml/word16du" xmlns:w16sdtdh="http://schemas.microsoft.com/office/word/2020/wordml/sdtdatahash" xmlns:w16se="http://schemas.microsoft.com/office/word/2015/wordml/symex" xmlns:wpg="http://schemas.microsoft.com/office/word/2010/wordprocessingGroup" xmlns:wpi="http://schemas.microsoft.com/office/word/2010/wordprocessingInk" xmlns:wne="http://schemas.microsoft.com/office/word/2006/wordml" xmlns:wps="http://schemas.microsoft.com/office/word/2010/wordprocessingShape" mc:Ignorable="w14 w15 w16se w16cid w16 w16cex w16sdtdh wp14">
+<w:document xmlns:wpc="http://schemas.microsoft.com/office/word/2010/wordprocessingCanvas" xmlns:cx="http://schemas.microsoft.com/office/drawing/2014/chartex" xmlns:cx1="http://schemas.microsoft.com/office/drawing/2015/9/8/chartex" xmlns:cx2="http://schemas.microsoft.com/office/drawing/2015/10/21/chartex" xmlns:cx3="http://schemas.microsoft.com/office/drawing/2016/5/9/chartex" xmlns:cx4="http://schemas.microsoft.com/office/drawing/2016/5/10/chartex" xmlns:cx5="http://schemas.microsoft.com/office/drawing/2016/5/11/chartex" xmlns:cx6="http://schemas.microsoft.com/office/drawing/2016/5/12/chartex" xmlns:cx7="http://schemas.microsoft.com/office/drawing/2016/5/13/chartex" xmlns:cx8="http://schemas.microsoft.com/office/drawing/2016/5/14/chartex" xmlns:mc="http://schemas.openxmlformats.org/markup-compatibility/2006" xmlns:aink="http://schemas.microsoft.com/office/drawing/2016/ink" xmlns:am3d="http://schemas.microsoft.com/office/drawing/2017/model3d" xmlns:o="urn:schemas-microsoft-com:office:office" xmlns:oel="http://schemas.microsoft.com/office/2019/extlst" xmlns:r="http://schemas.openxmlformats.org/officeDocument/2006/relationships" xmlns:m="http://schemas.openxmlformats.org/officeDocument/2006/math" xmlns:v="urn:schemas-microsoft-com:vml" xmlns:wp14="http://schemas.microsoft.com/office/word/2010/wordprocessingDrawing" xmlns:wp="http://schemas.openxmlformats.org/drawingml/2006/wordprocessingDrawing" xmlns:w10="urn:schemas-microsoft-com:office:word" xmlns:w="http://schemas.openxmlformats.org/wordprocessingml/2006/main" xmlns:w14="http://schemas.microsoft.com/office/word/2010/wordml" xmlns:w15="http://schemas.microsoft.com/office/word/2012/wordml" xmlns:w16cex="http://schemas.microsoft.com/office/word/2018/wordml/cex" xmlns:w16cid="http://schemas.microsoft.com/office/word/2016/wordml/cid" xmlns:w16="http://schemas.microsoft.com/office/word/2018/wordml" xmlns:w16du="http://schemas.microsoft.com/office/word/2023/wordml/word16du" xmlns:w16sdtdh="http://schemas.microsoft.com/office/word/2020/wordml/sdtdatahash" xmlns:w16se="http://schemas.microsoft.com/office/word/2015/wordml/symex" xmlns:wpg="http://schemas.microsoft.com/office/word/2010/wordprocessingGroup" xmlns:wpi="http://schemas.microsoft.com/office/word/2010/wordprocessingInk" xmlns:wne="http://schemas.microsoft.com/office/word/2006/wordml" xmlns:wps="http://schemas.microsoft.com/office/word/2010/wordprocessingShape" mc:Ignorable="w14 w15 w16se w16cid w16 w16cex w16sdtdh w16du wp14">
   <w:body>
     <w:p>
       <w:pPr>
@@ -233,7 +233,7 @@
         <w:rPr>
           <w:lang w:val="da-DK"/>
         </w:rPr>
-        <w:t>0</w:t>
+        <w:t>1</w:t>
       </w:r>
       <w:r>
         <w:rPr>
@@ -266,22 +266,19 @@
         <w:tab/>
       </w:r>
       <w:r>
-        <w:t>0</w:t>
-      </w:r>
-      <w:r>
-        <w:t>9</w:t>
+        <w:t>05</w:t>
       </w:r>
       <w:r>
         <w:t>.0</w:t>
       </w:r>
       <w:r>
+        <w:t>6</w:t>
+      </w:r>
+      <w:r>
+        <w:t>.202</w:t>
+      </w:r>
+      <w:r>
         <w:t>4</w:t>
-      </w:r>
-      <w:r>
-        <w:t>.202</w:t>
-      </w:r>
-      <w:r>
-        <w:t>3</w:t>
       </w:r>
     </w:p>
     <w:p>
@@ -5208,7 +5205,6 @@
               <w:rPr>
                 <w:lang w:val="da-DK"/>
               </w:rPr>
-              <w:lastRenderedPageBreak/>
               <w:t>addJfrs.cvr</w:t>
             </w:r>
           </w:p>
@@ -5382,6 +5378,376 @@
     </w:p>
     <w:p>
       <w:pPr>
+        <w:pStyle w:val="Heading2"/>
+        <w:rPr>
+          <w:lang w:val="da-DK"/>
+        </w:rPr>
+      </w:pPr>
+      <w:r>
+        <w:rPr>
+          <w:lang w:val="da-DK"/>
+        </w:rPr>
+        <w:t>Coredata ”Skift kodeord ved næste login”</w:t>
+      </w:r>
+    </w:p>
+    <w:p>
+      <w:pPr>
+        <w:rPr>
+          <w:lang w:val="da-DK"/>
+        </w:rPr>
+      </w:pPr>
+      <w:r>
+        <w:rPr>
+          <w:lang w:val="da-DK"/>
+        </w:rPr>
+        <w:t>Dette payload sendes når man skal tvinge kodeordsskifte på en given bruger ved dennes næste login. Bemærk at der ikke gennemstilles til AD, så det vil kun være lokalt i OS2faktor at kodeordsskiftet påtvinges, og kun for brugere som har en erhvervsidentitet</w:t>
+      </w:r>
+    </w:p>
+    <w:p>
+      <w:pPr>
+        <w:pStyle w:val="Heading3"/>
+        <w:rPr>
+          <w:lang w:val="da-DK"/>
+        </w:rPr>
+      </w:pPr>
+      <w:r>
+        <w:rPr>
+          <w:lang w:val="da-DK"/>
+        </w:rPr>
+        <w:t>JSON eksempel</w:t>
+      </w:r>
+    </w:p>
+    <w:p>
+      <w:pPr>
+        <w:spacing w:after="40"/>
+        <w:rPr>
+          <w:rFonts w:ascii="Courier New" w:hAnsi="Courier New" w:cs="Courier New"/>
+          <w:sz w:val="16"/>
+          <w:szCs w:val="16"/>
+          <w:lang w:val="da-DK"/>
+        </w:rPr>
+      </w:pPr>
+      <w:r>
+        <w:rPr>
+          <w:rFonts w:ascii="Courier New" w:hAnsi="Courier New" w:cs="Courier New"/>
+          <w:sz w:val="16"/>
+          <w:szCs w:val="16"/>
+          <w:lang w:val="da-DK"/>
+        </w:rPr>
+        <w:t>{</w:t>
+      </w:r>
+    </w:p>
+    <w:p>
+      <w:pPr>
+        <w:spacing w:after="40"/>
+        <w:rPr>
+          <w:rFonts w:ascii="Courier New" w:hAnsi="Courier New" w:cs="Courier New"/>
+          <w:sz w:val="16"/>
+          <w:szCs w:val="16"/>
+          <w:lang w:val="da-DK"/>
+        </w:rPr>
+      </w:pPr>
+      <w:r>
+        <w:rPr>
+          <w:rFonts w:ascii="Courier New" w:hAnsi="Courier New" w:cs="Courier New"/>
+          <w:sz w:val="16"/>
+          <w:szCs w:val="16"/>
+          <w:lang w:val="da-DK"/>
+        </w:rPr>
+        <w:t xml:space="preserve">  "domain": "kommune.dk",</w:t>
+      </w:r>
+    </w:p>
+    <w:p>
+      <w:pPr>
+        <w:spacing w:after="40"/>
+        <w:rPr>
+          <w:rFonts w:ascii="Courier New" w:hAnsi="Courier New" w:cs="Courier New"/>
+          <w:sz w:val="16"/>
+          <w:szCs w:val="16"/>
+          <w:lang w:val="da-DK"/>
+        </w:rPr>
+      </w:pPr>
+      <w:r>
+        <w:rPr>
+          <w:rFonts w:ascii="Courier New" w:hAnsi="Courier New" w:cs="Courier New"/>
+          <w:sz w:val="16"/>
+          <w:szCs w:val="16"/>
+          <w:lang w:val="da-DK"/>
+        </w:rPr>
+        <w:lastRenderedPageBreak/>
+        <w:t xml:space="preserve">  "</w:t>
+      </w:r>
+      <w:r>
+        <w:rPr>
+          <w:rFonts w:ascii="Courier New" w:hAnsi="Courier New" w:cs="Courier New"/>
+          <w:sz w:val="16"/>
+          <w:szCs w:val="16"/>
+          <w:lang w:val="da-DK"/>
+        </w:rPr>
+        <w:t>samAccountName</w:t>
+      </w:r>
+      <w:r>
+        <w:rPr>
+          <w:rFonts w:ascii="Courier New" w:hAnsi="Courier New" w:cs="Courier New"/>
+          <w:sz w:val="16"/>
+          <w:szCs w:val="16"/>
+          <w:lang w:val="da-DK"/>
+        </w:rPr>
+        <w:t>":</w:t>
+      </w:r>
+      <w:r>
+        <w:rPr>
+          <w:rFonts w:ascii="Courier New" w:hAnsi="Courier New" w:cs="Courier New"/>
+          <w:sz w:val="16"/>
+          <w:szCs w:val="16"/>
+          <w:lang w:val="da-DK"/>
+        </w:rPr>
+        <w:t xml:space="preserve"> "bsg</w:t>
+      </w:r>
+      <w:r>
+        <w:rPr>
+          <w:rFonts w:ascii="Courier New" w:hAnsi="Courier New" w:cs="Courier New"/>
+          <w:sz w:val="16"/>
+          <w:szCs w:val="16"/>
+          <w:lang w:val="da-DK"/>
+        </w:rPr>
+        <w:t>"</w:t>
+      </w:r>
+    </w:p>
+    <w:p>
+      <w:pPr>
+        <w:rPr>
+          <w:rFonts w:ascii="Courier New" w:hAnsi="Courier New" w:cs="Courier New"/>
+          <w:sz w:val="16"/>
+          <w:szCs w:val="16"/>
+          <w:lang w:val="da-DK"/>
+        </w:rPr>
+      </w:pPr>
+      <w:r>
+        <w:rPr>
+          <w:rFonts w:ascii="Courier New" w:hAnsi="Courier New" w:cs="Courier New"/>
+          <w:sz w:val="16"/>
+          <w:szCs w:val="16"/>
+          <w:lang w:val="da-DK"/>
+        </w:rPr>
+        <w:t>}</w:t>
+      </w:r>
+    </w:p>
+    <w:p>
+      <w:pPr>
+        <w:pStyle w:val="Heading3"/>
+        <w:rPr>
+          <w:lang w:val="da-DK"/>
+        </w:rPr>
+      </w:pPr>
+      <w:r>
+        <w:rPr>
+          <w:lang w:val="da-DK"/>
+        </w:rPr>
+        <w:t>Feltbeskrivelse</w:t>
+      </w:r>
+    </w:p>
+    <w:tbl>
+      <w:tblPr>
+        <w:tblStyle w:val="TableGrid"/>
+        <w:tblW w:w="0" w:type="auto"/>
+        <w:tblLook w:val="04A0" w:firstRow="1" w:lastRow="0" w:firstColumn="1" w:lastColumn="0" w:noHBand="0" w:noVBand="1"/>
+      </w:tblPr>
+      <w:tblGrid>
+        <w:gridCol w:w="3209"/>
+        <w:gridCol w:w="1606"/>
+        <w:gridCol w:w="4813"/>
+      </w:tblGrid>
+      <w:tr>
+        <w:tc>
+          <w:tcPr>
+            <w:tcW w:w="3209" w:type="dxa"/>
+          </w:tcPr>
+          <w:p>
+            <w:pPr>
+              <w:rPr>
+                <w:b/>
+                <w:bCs/>
+                <w:lang w:val="da-DK"/>
+              </w:rPr>
+            </w:pPr>
+            <w:r>
+              <w:rPr>
+                <w:b/>
+                <w:bCs/>
+                <w:lang w:val="da-DK"/>
+              </w:rPr>
+              <w:t>Attribut</w:t>
+            </w:r>
+          </w:p>
+        </w:tc>
+        <w:tc>
+          <w:tcPr>
+            <w:tcW w:w="1606" w:type="dxa"/>
+          </w:tcPr>
+          <w:p>
+            <w:pPr>
+              <w:rPr>
+                <w:b/>
+                <w:bCs/>
+                <w:lang w:val="da-DK"/>
+              </w:rPr>
+            </w:pPr>
+            <w:r>
+              <w:rPr>
+                <w:b/>
+                <w:bCs/>
+                <w:lang w:val="da-DK"/>
+              </w:rPr>
+              <w:t>Obligatorisk</w:t>
+            </w:r>
+          </w:p>
+        </w:tc>
+        <w:tc>
+          <w:tcPr>
+            <w:tcW w:w="4813" w:type="dxa"/>
+          </w:tcPr>
+          <w:p>
+            <w:pPr>
+              <w:rPr>
+                <w:b/>
+                <w:bCs/>
+                <w:lang w:val="da-DK"/>
+              </w:rPr>
+            </w:pPr>
+            <w:r>
+              <w:rPr>
+                <w:b/>
+                <w:bCs/>
+                <w:lang w:val="da-DK"/>
+              </w:rPr>
+              <w:t>Beskrivelse</w:t>
+            </w:r>
+          </w:p>
+        </w:tc>
+      </w:tr>
+      <w:tr>
+        <w:tc>
+          <w:tcPr>
+            <w:tcW w:w="3209" w:type="dxa"/>
+          </w:tcPr>
+          <w:p>
+            <w:pPr>
+              <w:rPr>
+                <w:lang w:val="da-DK"/>
+              </w:rPr>
+            </w:pPr>
+            <w:r>
+              <w:rPr>
+                <w:lang w:val="da-DK"/>
+              </w:rPr>
+              <w:t>domain</w:t>
+            </w:r>
+          </w:p>
+        </w:tc>
+        <w:tc>
+          <w:tcPr>
+            <w:tcW w:w="1606" w:type="dxa"/>
+          </w:tcPr>
+          <w:p>
+            <w:pPr>
+              <w:rPr>
+                <w:lang w:val="da-DK"/>
+              </w:rPr>
+            </w:pPr>
+            <w:r>
+              <w:rPr>
+                <w:lang w:val="da-DK"/>
+              </w:rPr>
+              <w:t>Ja</w:t>
+            </w:r>
+          </w:p>
+        </w:tc>
+        <w:tc>
+          <w:tcPr>
+            <w:tcW w:w="4813" w:type="dxa"/>
+          </w:tcPr>
+          <w:p>
+            <w:pPr>
+              <w:rPr>
+                <w:lang w:val="da-DK"/>
+              </w:rPr>
+            </w:pPr>
+            <w:r>
+              <w:rPr>
+                <w:lang w:val="da-DK"/>
+              </w:rPr>
+              <w:t>Hvilket domæne findes brugeren i</w:t>
+            </w:r>
+          </w:p>
+        </w:tc>
+      </w:tr>
+      <w:tr>
+        <w:tc>
+          <w:tcPr>
+            <w:tcW w:w="3209" w:type="dxa"/>
+          </w:tcPr>
+          <w:p>
+            <w:pPr>
+              <w:rPr>
+                <w:lang w:val="da-DK"/>
+              </w:rPr>
+            </w:pPr>
+            <w:r>
+              <w:rPr>
+                <w:lang w:val="da-DK"/>
+              </w:rPr>
+              <w:t>samAccountName</w:t>
+            </w:r>
+          </w:p>
+        </w:tc>
+        <w:tc>
+          <w:tcPr>
+            <w:tcW w:w="1606" w:type="dxa"/>
+          </w:tcPr>
+          <w:p>
+            <w:pPr>
+              <w:rPr>
+                <w:lang w:val="da-DK"/>
+              </w:rPr>
+            </w:pPr>
+            <w:r>
+              <w:rPr>
+                <w:lang w:val="da-DK"/>
+              </w:rPr>
+              <w:t>Ja</w:t>
+            </w:r>
+          </w:p>
+        </w:tc>
+        <w:tc>
+          <w:tcPr>
+            <w:tcW w:w="4813" w:type="dxa"/>
+          </w:tcPr>
+          <w:p>
+            <w:pPr>
+              <w:rPr>
+                <w:lang w:val="da-DK"/>
+              </w:rPr>
+            </w:pPr>
+            <w:r>
+              <w:rPr>
+                <w:lang w:val="da-DK"/>
+              </w:rPr>
+              <w:t>Brugeren der skal have tvungen kodeordsskifte ved næsten login</w:t>
+            </w:r>
+          </w:p>
+        </w:tc>
+      </w:tr>
+    </w:tbl>
+    <w:p>
+      <w:pPr>
+        <w:rPr>
+          <w:lang w:val="da-DK"/>
+        </w:rPr>
+      </w:pPr>
+    </w:p>
+    <w:p>
+      <w:pPr>
         <w:pStyle w:val="Heading1"/>
         <w:rPr>
           <w:lang w:val="da-DK"/>
@@ -6327,6 +6693,36 @@
           <w:lang w:val="da-DK"/>
         </w:rPr>
         <w:t>Denne API operation er ikke nødvendig for en integration til OS2faktor, og er alene tilgængelig til fejlsøgningsformål eller informationsudlæsning.</w:t>
+      </w:r>
+    </w:p>
+    <w:p>
+      <w:pPr>
+        <w:pStyle w:val="Heading2"/>
+      </w:pPr>
+      <w:r>
+        <w:t>HTTP POST /api/coredata/passwordchange/</w:t>
+      </w:r>
+      <w:r>
+        <w:t>force</w:t>
+      </w:r>
+    </w:p>
+    <w:p>
+      <w:pPr>
+        <w:rPr>
+          <w:lang w:val="da-DK"/>
+        </w:rPr>
+      </w:pPr>
+      <w:r>
+        <w:rPr>
+          <w:lang w:val="da-DK"/>
+        </w:rPr>
+        <w:t>Ovenstående API kan bruges til a</w:t>
+      </w:r>
+      <w:r>
+        <w:rPr>
+          <w:lang w:val="da-DK"/>
+        </w:rPr>
+        <w:t>t tvinge et kodeordsskifte på den angivne bruger ved dennes næste login via OS2faktor IdP’en. Bemærk at en bruger skal have en erhervsidentitet før dette har nogen effekt.</w:t>
       </w:r>
     </w:p>
     <w:sectPr>
@@ -6343,7 +6739,7 @@
 </file>
 
 <file path=word/endnotes.xml><?xml version="1.0" encoding="utf-8"?>
-<w:endnotes xmlns:wpc="http://schemas.microsoft.com/office/word/2010/wordprocessingCanvas" xmlns:cx="http://schemas.microsoft.com/office/drawing/2014/chartex" xmlns:cx1="http://schemas.microsoft.com/office/drawing/2015/9/8/chartex" xmlns:cx2="http://schemas.microsoft.com/office/drawing/2015/10/21/chartex" xmlns:cx3="http://schemas.microsoft.com/office/drawing/2016/5/9/chartex" xmlns:cx4="http://schemas.microsoft.com/office/drawing/2016/5/10/chartex" xmlns:cx5="http://schemas.microsoft.com/office/drawing/2016/5/11/chartex" xmlns:cx6="http://schemas.microsoft.com/office/drawing/2016/5/12/chartex" xmlns:cx7="http://schemas.microsoft.com/office/drawing/2016/5/13/chartex" xmlns:cx8="http://schemas.microsoft.com/office/drawing/2016/5/14/chartex" xmlns:mc="http://schemas.openxmlformats.org/markup-compatibility/2006" xmlns:aink="http://schemas.microsoft.com/office/drawing/2016/ink" xmlns:am3d="http://schemas.microsoft.com/office/drawing/2017/model3d" xmlns:o="urn:schemas-microsoft-com:office:office" xmlns:oel="http://schemas.microsoft.com/office/2019/extlst" xmlns:r="http://schemas.openxmlformats.org/officeDocument/2006/relationships" xmlns:m="http://schemas.openxmlformats.org/officeDocument/2006/math" xmlns:v="urn:schemas-microsoft-com:vml" xmlns:wp14="http://schemas.microsoft.com/office/word/2010/wordprocessingDrawing" xmlns:wp="http://schemas.openxmlformats.org/drawingml/2006/wordprocessingDrawing" xmlns:w10="urn:schemas-microsoft-com:office:word" xmlns:w="http://schemas.openxmlformats.org/wordprocessingml/2006/main" xmlns:w14="http://schemas.microsoft.com/office/word/2010/wordml" xmlns:w15="http://schemas.microsoft.com/office/word/2012/wordml" xmlns:w16cex="http://schemas.microsoft.com/office/word/2018/wordml/cex" xmlns:w16cid="http://schemas.microsoft.com/office/word/2016/wordml/cid" xmlns:w16="http://schemas.microsoft.com/office/word/2018/wordml" xmlns:w16du="http://schemas.microsoft.com/office/word/2023/wordml/word16du" xmlns:w16sdtdh="http://schemas.microsoft.com/office/word/2020/wordml/sdtdatahash" xmlns:w16se="http://schemas.microsoft.com/office/word/2015/wordml/symex" xmlns:wpg="http://schemas.microsoft.com/office/word/2010/wordprocessingGroup" xmlns:wpi="http://schemas.microsoft.com/office/word/2010/wordprocessingInk" xmlns:wne="http://schemas.microsoft.com/office/word/2006/wordml" xmlns:wps="http://schemas.microsoft.com/office/word/2010/wordprocessingShape" mc:Ignorable="w14 w15 w16se w16cid w16 w16cex w16sdtdh wp14">
+<w:endnotes xmlns:wpc="http://schemas.microsoft.com/office/word/2010/wordprocessingCanvas" xmlns:cx="http://schemas.microsoft.com/office/drawing/2014/chartex" xmlns:cx1="http://schemas.microsoft.com/office/drawing/2015/9/8/chartex" xmlns:cx2="http://schemas.microsoft.com/office/drawing/2015/10/21/chartex" xmlns:cx3="http://schemas.microsoft.com/office/drawing/2016/5/9/chartex" xmlns:cx4="http://schemas.microsoft.com/office/drawing/2016/5/10/chartex" xmlns:cx5="http://schemas.microsoft.com/office/drawing/2016/5/11/chartex" xmlns:cx6="http://schemas.microsoft.com/office/drawing/2016/5/12/chartex" xmlns:cx7="http://schemas.microsoft.com/office/drawing/2016/5/13/chartex" xmlns:cx8="http://schemas.microsoft.com/office/drawing/2016/5/14/chartex" xmlns:mc="http://schemas.openxmlformats.org/markup-compatibility/2006" xmlns:aink="http://schemas.microsoft.com/office/drawing/2016/ink" xmlns:am3d="http://schemas.microsoft.com/office/drawing/2017/model3d" xmlns:o="urn:schemas-microsoft-com:office:office" xmlns:oel="http://schemas.microsoft.com/office/2019/extlst" xmlns:r="http://schemas.openxmlformats.org/officeDocument/2006/relationships" xmlns:m="http://schemas.openxmlformats.org/officeDocument/2006/math" xmlns:v="urn:schemas-microsoft-com:vml" xmlns:wp14="http://schemas.microsoft.com/office/word/2010/wordprocessingDrawing" xmlns:wp="http://schemas.openxmlformats.org/drawingml/2006/wordprocessingDrawing" xmlns:w10="urn:schemas-microsoft-com:office:word" xmlns:w="http://schemas.openxmlformats.org/wordprocessingml/2006/main" xmlns:w14="http://schemas.microsoft.com/office/word/2010/wordml" xmlns:w15="http://schemas.microsoft.com/office/word/2012/wordml" xmlns:w16cex="http://schemas.microsoft.com/office/word/2018/wordml/cex" xmlns:w16cid="http://schemas.microsoft.com/office/word/2016/wordml/cid" xmlns:w16="http://schemas.microsoft.com/office/word/2018/wordml" xmlns:w16du="http://schemas.microsoft.com/office/word/2023/wordml/word16du" xmlns:w16sdtdh="http://schemas.microsoft.com/office/word/2020/wordml/sdtdatahash" xmlns:w16se="http://schemas.microsoft.com/office/word/2015/wordml/symex" xmlns:wpg="http://schemas.microsoft.com/office/word/2010/wordprocessingGroup" xmlns:wpi="http://schemas.microsoft.com/office/word/2010/wordprocessingInk" xmlns:wne="http://schemas.microsoft.com/office/word/2006/wordml" xmlns:wps="http://schemas.microsoft.com/office/word/2010/wordprocessingShape" mc:Ignorable="w14 w15 w16se w16cid w16 w16cex w16sdtdh w16du wp14">
   <w:endnote w:type="separator" w:id="-1">
     <w:p>
       <w:pPr>
@@ -6368,7 +6764,7 @@
 </file>
 
 <file path=word/footer1.xml><?xml version="1.0" encoding="utf-8"?>
-<w:ftr xmlns:wpc="http://schemas.microsoft.com/office/word/2010/wordprocessingCanvas" xmlns:cx="http://schemas.microsoft.com/office/drawing/2014/chartex" xmlns:cx1="http://schemas.microsoft.com/office/drawing/2015/9/8/chartex" xmlns:cx2="http://schemas.microsoft.com/office/drawing/2015/10/21/chartex" xmlns:cx3="http://schemas.microsoft.com/office/drawing/2016/5/9/chartex" xmlns:cx4="http://schemas.microsoft.com/office/drawing/2016/5/10/chartex" xmlns:cx5="http://schemas.microsoft.com/office/drawing/2016/5/11/chartex" xmlns:cx6="http://schemas.microsoft.com/office/drawing/2016/5/12/chartex" xmlns:cx7="http://schemas.microsoft.com/office/drawing/2016/5/13/chartex" xmlns:cx8="http://schemas.microsoft.com/office/drawing/2016/5/14/chartex" xmlns:mc="http://schemas.openxmlformats.org/markup-compatibility/2006" xmlns:aink="http://schemas.microsoft.com/office/drawing/2016/ink" xmlns:am3d="http://schemas.microsoft.com/office/drawing/2017/model3d" xmlns:o="urn:schemas-microsoft-com:office:office" xmlns:oel="http://schemas.microsoft.com/office/2019/extlst" xmlns:r="http://schemas.openxmlformats.org/officeDocument/2006/relationships" xmlns:m="http://schemas.openxmlformats.org/officeDocument/2006/math" xmlns:v="urn:schemas-microsoft-com:vml" xmlns:wp14="http://schemas.microsoft.com/office/word/2010/wordprocessingDrawing" xmlns:wp="http://schemas.openxmlformats.org/drawingml/2006/wordprocessingDrawing" xmlns:w10="urn:schemas-microsoft-com:office:word" xmlns:w="http://schemas.openxmlformats.org/wordprocessingml/2006/main" xmlns:w14="http://schemas.microsoft.com/office/word/2010/wordml" xmlns:w15="http://schemas.microsoft.com/office/word/2012/wordml" xmlns:w16cex="http://schemas.microsoft.com/office/word/2018/wordml/cex" xmlns:w16cid="http://schemas.microsoft.com/office/word/2016/wordml/cid" xmlns:w16="http://schemas.microsoft.com/office/word/2018/wordml" xmlns:w16du="http://schemas.microsoft.com/office/word/2023/wordml/word16du" xmlns:w16sdtdh="http://schemas.microsoft.com/office/word/2020/wordml/sdtdatahash" xmlns:w16se="http://schemas.microsoft.com/office/word/2015/wordml/symex" xmlns:wpg="http://schemas.microsoft.com/office/word/2010/wordprocessingGroup" xmlns:wpi="http://schemas.microsoft.com/office/word/2010/wordprocessingInk" xmlns:wne="http://schemas.microsoft.com/office/word/2006/wordml" xmlns:wps="http://schemas.microsoft.com/office/word/2010/wordprocessingShape" mc:Ignorable="w14 w15 w16se w16cid w16 w16cex w16sdtdh wp14">
+<w:ftr xmlns:wpc="http://schemas.microsoft.com/office/word/2010/wordprocessingCanvas" xmlns:cx="http://schemas.microsoft.com/office/drawing/2014/chartex" xmlns:cx1="http://schemas.microsoft.com/office/drawing/2015/9/8/chartex" xmlns:cx2="http://schemas.microsoft.com/office/drawing/2015/10/21/chartex" xmlns:cx3="http://schemas.microsoft.com/office/drawing/2016/5/9/chartex" xmlns:cx4="http://schemas.microsoft.com/office/drawing/2016/5/10/chartex" xmlns:cx5="http://schemas.microsoft.com/office/drawing/2016/5/11/chartex" xmlns:cx6="http://schemas.microsoft.com/office/drawing/2016/5/12/chartex" xmlns:cx7="http://schemas.microsoft.com/office/drawing/2016/5/13/chartex" xmlns:cx8="http://schemas.microsoft.com/office/drawing/2016/5/14/chartex" xmlns:mc="http://schemas.openxmlformats.org/markup-compatibility/2006" xmlns:aink="http://schemas.microsoft.com/office/drawing/2016/ink" xmlns:am3d="http://schemas.microsoft.com/office/drawing/2017/model3d" xmlns:o="urn:schemas-microsoft-com:office:office" xmlns:oel="http://schemas.microsoft.com/office/2019/extlst" xmlns:r="http://schemas.openxmlformats.org/officeDocument/2006/relationships" xmlns:m="http://schemas.openxmlformats.org/officeDocument/2006/math" xmlns:v="urn:schemas-microsoft-com:vml" xmlns:wp14="http://schemas.microsoft.com/office/word/2010/wordprocessingDrawing" xmlns:wp="http://schemas.openxmlformats.org/drawingml/2006/wordprocessingDrawing" xmlns:w10="urn:schemas-microsoft-com:office:word" xmlns:w="http://schemas.openxmlformats.org/wordprocessingml/2006/main" xmlns:w14="http://schemas.microsoft.com/office/word/2010/wordml" xmlns:w15="http://schemas.microsoft.com/office/word/2012/wordml" xmlns:w16cex="http://schemas.microsoft.com/office/word/2018/wordml/cex" xmlns:w16cid="http://schemas.microsoft.com/office/word/2016/wordml/cid" xmlns:w16="http://schemas.microsoft.com/office/word/2018/wordml" xmlns:w16du="http://schemas.microsoft.com/office/word/2023/wordml/word16du" xmlns:w16sdtdh="http://schemas.microsoft.com/office/word/2020/wordml/sdtdatahash" xmlns:w16se="http://schemas.microsoft.com/office/word/2015/wordml/symex" xmlns:wpg="http://schemas.microsoft.com/office/word/2010/wordprocessingGroup" xmlns:wpi="http://schemas.microsoft.com/office/word/2010/wordprocessingInk" xmlns:wne="http://schemas.microsoft.com/office/word/2006/wordml" xmlns:wps="http://schemas.microsoft.com/office/word/2010/wordprocessingShape" mc:Ignorable="w14 w15 w16se w16cid w16 w16cex w16sdtdh w16du wp14">
   <w:sdt>
     <w:sdtPr>
       <w:rPr>
@@ -6567,7 +6963,7 @@
 </file>
 
 <file path=word/footnotes.xml><?xml version="1.0" encoding="utf-8"?>
-<w:footnotes xmlns:wpc="http://schemas.microsoft.com/office/word/2010/wordprocessingCanvas" xmlns:cx="http://schemas.microsoft.com/office/drawing/2014/chartex" xmlns:cx1="http://schemas.microsoft.com/office/drawing/2015/9/8/chartex" xmlns:cx2="http://schemas.microsoft.com/office/drawing/2015/10/21/chartex" xmlns:cx3="http://schemas.microsoft.com/office/drawing/2016/5/9/chartex" xmlns:cx4="http://schemas.microsoft.com/office/drawing/2016/5/10/chartex" xmlns:cx5="http://schemas.microsoft.com/office/drawing/2016/5/11/chartex" xmlns:cx6="http://schemas.microsoft.com/office/drawing/2016/5/12/chartex" xmlns:cx7="http://schemas.microsoft.com/office/drawing/2016/5/13/chartex" xmlns:cx8="http://schemas.microsoft.com/office/drawing/2016/5/14/chartex" xmlns:mc="http://schemas.openxmlformats.org/markup-compatibility/2006" xmlns:aink="http://schemas.microsoft.com/office/drawing/2016/ink" xmlns:am3d="http://schemas.microsoft.com/office/drawing/2017/model3d" xmlns:o="urn:schemas-microsoft-com:office:office" xmlns:oel="http://schemas.microsoft.com/office/2019/extlst" xmlns:r="http://schemas.openxmlformats.org/officeDocument/2006/relationships" xmlns:m="http://schemas.openxmlformats.org/officeDocument/2006/math" xmlns:v="urn:schemas-microsoft-com:vml" xmlns:wp14="http://schemas.microsoft.com/office/word/2010/wordprocessingDrawing" xmlns:wp="http://schemas.openxmlformats.org/drawingml/2006/wordprocessingDrawing" xmlns:w10="urn:schemas-microsoft-com:office:word" xmlns:w="http://schemas.openxmlformats.org/wordprocessingml/2006/main" xmlns:w14="http://schemas.microsoft.com/office/word/2010/wordml" xmlns:w15="http://schemas.microsoft.com/office/word/2012/wordml" xmlns:w16cex="http://schemas.microsoft.com/office/word/2018/wordml/cex" xmlns:w16cid="http://schemas.microsoft.com/office/word/2016/wordml/cid" xmlns:w16="http://schemas.microsoft.com/office/word/2018/wordml" xmlns:w16du="http://schemas.microsoft.com/office/word/2023/wordml/word16du" xmlns:w16sdtdh="http://schemas.microsoft.com/office/word/2020/wordml/sdtdatahash" xmlns:w16se="http://schemas.microsoft.com/office/word/2015/wordml/symex" xmlns:wpg="http://schemas.microsoft.com/office/word/2010/wordprocessingGroup" xmlns:wpi="http://schemas.microsoft.com/office/word/2010/wordprocessingInk" xmlns:wne="http://schemas.microsoft.com/office/word/2006/wordml" xmlns:wps="http://schemas.microsoft.com/office/word/2010/wordprocessingShape" mc:Ignorable="w14 w15 w16se w16cid w16 w16cex w16sdtdh wp14">
+<w:footnotes xmlns:wpc="http://schemas.microsoft.com/office/word/2010/wordprocessingCanvas" xmlns:cx="http://schemas.microsoft.com/office/drawing/2014/chartex" xmlns:cx1="http://schemas.microsoft.com/office/drawing/2015/9/8/chartex" xmlns:cx2="http://schemas.microsoft.com/office/drawing/2015/10/21/chartex" xmlns:cx3="http://schemas.microsoft.com/office/drawing/2016/5/9/chartex" xmlns:cx4="http://schemas.microsoft.com/office/drawing/2016/5/10/chartex" xmlns:cx5="http://schemas.microsoft.com/office/drawing/2016/5/11/chartex" xmlns:cx6="http://schemas.microsoft.com/office/drawing/2016/5/12/chartex" xmlns:cx7="http://schemas.microsoft.com/office/drawing/2016/5/13/chartex" xmlns:cx8="http://schemas.microsoft.com/office/drawing/2016/5/14/chartex" xmlns:mc="http://schemas.openxmlformats.org/markup-compatibility/2006" xmlns:aink="http://schemas.microsoft.com/office/drawing/2016/ink" xmlns:am3d="http://schemas.microsoft.com/office/drawing/2017/model3d" xmlns:o="urn:schemas-microsoft-com:office:office" xmlns:oel="http://schemas.microsoft.com/office/2019/extlst" xmlns:r="http://schemas.openxmlformats.org/officeDocument/2006/relationships" xmlns:m="http://schemas.openxmlformats.org/officeDocument/2006/math" xmlns:v="urn:schemas-microsoft-com:vml" xmlns:wp14="http://schemas.microsoft.com/office/word/2010/wordprocessingDrawing" xmlns:wp="http://schemas.openxmlformats.org/drawingml/2006/wordprocessingDrawing" xmlns:w10="urn:schemas-microsoft-com:office:word" xmlns:w="http://schemas.openxmlformats.org/wordprocessingml/2006/main" xmlns:w14="http://schemas.microsoft.com/office/word/2010/wordml" xmlns:w15="http://schemas.microsoft.com/office/word/2012/wordml" xmlns:w16cex="http://schemas.microsoft.com/office/word/2018/wordml/cex" xmlns:w16cid="http://schemas.microsoft.com/office/word/2016/wordml/cid" xmlns:w16="http://schemas.microsoft.com/office/word/2018/wordml" xmlns:w16du="http://schemas.microsoft.com/office/word/2023/wordml/word16du" xmlns:w16sdtdh="http://schemas.microsoft.com/office/word/2020/wordml/sdtdatahash" xmlns:w16se="http://schemas.microsoft.com/office/word/2015/wordml/symex" xmlns:wpg="http://schemas.microsoft.com/office/word/2010/wordprocessingGroup" xmlns:wpi="http://schemas.microsoft.com/office/word/2010/wordprocessingInk" xmlns:wne="http://schemas.microsoft.com/office/word/2006/wordml" xmlns:wps="http://schemas.microsoft.com/office/word/2010/wordprocessingShape" mc:Ignorable="w14 w15 w16se w16cid w16 w16cex w16sdtdh w16du wp14">
   <w:footnote w:type="separator" w:id="-1">
     <w:p>
       <w:pPr>
@@ -6592,7 +6988,7 @@
 </file>
 
 <file path=word/header1.xml><?xml version="1.0" encoding="utf-8"?>
-<w:hdr xmlns:wpc="http://schemas.microsoft.com/office/word/2010/wordprocessingCanvas" xmlns:cx="http://schemas.microsoft.com/office/drawing/2014/chartex" xmlns:cx1="http://schemas.microsoft.com/office/drawing/2015/9/8/chartex" xmlns:cx2="http://schemas.microsoft.com/office/drawing/2015/10/21/chartex" xmlns:cx3="http://schemas.microsoft.com/office/drawing/2016/5/9/chartex" xmlns:cx4="http://schemas.microsoft.com/office/drawing/2016/5/10/chartex" xmlns:cx5="http://schemas.microsoft.com/office/drawing/2016/5/11/chartex" xmlns:cx6="http://schemas.microsoft.com/office/drawing/2016/5/12/chartex" xmlns:cx7="http://schemas.microsoft.com/office/drawing/2016/5/13/chartex" xmlns:cx8="http://schemas.microsoft.com/office/drawing/2016/5/14/chartex" xmlns:mc="http://schemas.openxmlformats.org/markup-compatibility/2006" xmlns:aink="http://schemas.microsoft.com/office/drawing/2016/ink" xmlns:am3d="http://schemas.microsoft.com/office/drawing/2017/model3d" xmlns:o="urn:schemas-microsoft-com:office:office" xmlns:oel="http://schemas.microsoft.com/office/2019/extlst" xmlns:r="http://schemas.openxmlformats.org/officeDocument/2006/relationships" xmlns:m="http://schemas.openxmlformats.org/officeDocument/2006/math" xmlns:v="urn:schemas-microsoft-com:vml" xmlns:wp14="http://schemas.microsoft.com/office/word/2010/wordprocessingDrawing" xmlns:wp="http://schemas.openxmlformats.org/drawingml/2006/wordprocessingDrawing" xmlns:w10="urn:schemas-microsoft-com:office:word" xmlns:w="http://schemas.openxmlformats.org/wordprocessingml/2006/main" xmlns:w14="http://schemas.microsoft.com/office/word/2010/wordml" xmlns:w15="http://schemas.microsoft.com/office/word/2012/wordml" xmlns:w16cex="http://schemas.microsoft.com/office/word/2018/wordml/cex" xmlns:w16cid="http://schemas.microsoft.com/office/word/2016/wordml/cid" xmlns:w16="http://schemas.microsoft.com/office/word/2018/wordml" xmlns:w16du="http://schemas.microsoft.com/office/word/2023/wordml/word16du" xmlns:w16sdtdh="http://schemas.microsoft.com/office/word/2020/wordml/sdtdatahash" xmlns:w16se="http://schemas.microsoft.com/office/word/2015/wordml/symex" xmlns:wpg="http://schemas.microsoft.com/office/word/2010/wordprocessingGroup" xmlns:wpi="http://schemas.microsoft.com/office/word/2010/wordprocessingInk" xmlns:wne="http://schemas.microsoft.com/office/word/2006/wordml" xmlns:wps="http://schemas.microsoft.com/office/word/2010/wordprocessingShape" mc:Ignorable="w14 w15 w16se w16cid w16 w16cex w16sdtdh wp14">
+<w:hdr xmlns:wpc="http://schemas.microsoft.com/office/word/2010/wordprocessingCanvas" xmlns:cx="http://schemas.microsoft.com/office/drawing/2014/chartex" xmlns:cx1="http://schemas.microsoft.com/office/drawing/2015/9/8/chartex" xmlns:cx2="http://schemas.microsoft.com/office/drawing/2015/10/21/chartex" xmlns:cx3="http://schemas.microsoft.com/office/drawing/2016/5/9/chartex" xmlns:cx4="http://schemas.microsoft.com/office/drawing/2016/5/10/chartex" xmlns:cx5="http://schemas.microsoft.com/office/drawing/2016/5/11/chartex" xmlns:cx6="http://schemas.microsoft.com/office/drawing/2016/5/12/chartex" xmlns:cx7="http://schemas.microsoft.com/office/drawing/2016/5/13/chartex" xmlns:cx8="http://schemas.microsoft.com/office/drawing/2016/5/14/chartex" xmlns:mc="http://schemas.openxmlformats.org/markup-compatibility/2006" xmlns:aink="http://schemas.microsoft.com/office/drawing/2016/ink" xmlns:am3d="http://schemas.microsoft.com/office/drawing/2017/model3d" xmlns:o="urn:schemas-microsoft-com:office:office" xmlns:oel="http://schemas.microsoft.com/office/2019/extlst" xmlns:r="http://schemas.openxmlformats.org/officeDocument/2006/relationships" xmlns:m="http://schemas.openxmlformats.org/officeDocument/2006/math" xmlns:v="urn:schemas-microsoft-com:vml" xmlns:wp14="http://schemas.microsoft.com/office/word/2010/wordprocessingDrawing" xmlns:wp="http://schemas.openxmlformats.org/drawingml/2006/wordprocessingDrawing" xmlns:w10="urn:schemas-microsoft-com:office:word" xmlns:w="http://schemas.openxmlformats.org/wordprocessingml/2006/main" xmlns:w14="http://schemas.microsoft.com/office/word/2010/wordml" xmlns:w15="http://schemas.microsoft.com/office/word/2012/wordml" xmlns:w16cex="http://schemas.microsoft.com/office/word/2018/wordml/cex" xmlns:w16cid="http://schemas.microsoft.com/office/word/2016/wordml/cid" xmlns:w16="http://schemas.microsoft.com/office/word/2018/wordml" xmlns:w16du="http://schemas.microsoft.com/office/word/2023/wordml/word16du" xmlns:w16sdtdh="http://schemas.microsoft.com/office/word/2020/wordml/sdtdatahash" xmlns:w16se="http://schemas.microsoft.com/office/word/2015/wordml/symex" xmlns:wpg="http://schemas.microsoft.com/office/word/2010/wordprocessingGroup" xmlns:wpi="http://schemas.microsoft.com/office/word/2010/wordprocessingInk" xmlns:wne="http://schemas.microsoft.com/office/word/2006/wordml" xmlns:wps="http://schemas.microsoft.com/office/word/2010/wordprocessingShape" mc:Ignorable="w14 w15 w16se w16cid w16 w16cex w16sdtdh w16du wp14">
   <w:p>
     <w:pPr>
       <w:pStyle w:val="Header"/>
@@ -6671,7 +7067,7 @@
 </file>
 
 <file path=word/numbering.xml><?xml version="1.0" encoding="utf-8"?>
-<w:numbering xmlns:wpc="http://schemas.microsoft.com/office/word/2010/wordprocessingCanvas" xmlns:cx="http://schemas.microsoft.com/office/drawing/2014/chartex" xmlns:cx1="http://schemas.microsoft.com/office/drawing/2015/9/8/chartex" xmlns:cx2="http://schemas.microsoft.com/office/drawing/2015/10/21/chartex" xmlns:cx3="http://schemas.microsoft.com/office/drawing/2016/5/9/chartex" xmlns:cx4="http://schemas.microsoft.com/office/drawing/2016/5/10/chartex" xmlns:cx5="http://schemas.microsoft.com/office/drawing/2016/5/11/chartex" xmlns:cx6="http://schemas.microsoft.com/office/drawing/2016/5/12/chartex" xmlns:cx7="http://schemas.microsoft.com/office/drawing/2016/5/13/chartex" xmlns:cx8="http://schemas.microsoft.com/office/drawing/2016/5/14/chartex" xmlns:mc="http://schemas.openxmlformats.org/markup-compatibility/2006" xmlns:aink="http://schemas.microsoft.com/office/drawing/2016/ink" xmlns:am3d="http://schemas.microsoft.com/office/drawing/2017/model3d" xmlns:o="urn:schemas-microsoft-com:office:office" xmlns:oel="http://schemas.microsoft.com/office/2019/extlst" xmlns:r="http://schemas.openxmlformats.org/officeDocument/2006/relationships" xmlns:m="http://schemas.openxmlformats.org/officeDocument/2006/math" xmlns:v="urn:schemas-microsoft-com:vml" xmlns:wp14="http://schemas.microsoft.com/office/word/2010/wordprocessingDrawing" xmlns:wp="http://schemas.openxmlformats.org/drawingml/2006/wordprocessingDrawing" xmlns:w10="urn:schemas-microsoft-com:office:word" xmlns:w="http://schemas.openxmlformats.org/wordprocessingml/2006/main" xmlns:w14="http://schemas.microsoft.com/office/word/2010/wordml" xmlns:w15="http://schemas.microsoft.com/office/word/2012/wordml" xmlns:w16cex="http://schemas.microsoft.com/office/word/2018/wordml/cex" xmlns:w16cid="http://schemas.microsoft.com/office/word/2016/wordml/cid" xmlns:w16="http://schemas.microsoft.com/office/word/2018/wordml" xmlns:w16du="http://schemas.microsoft.com/office/word/2023/wordml/word16du" xmlns:w16sdtdh="http://schemas.microsoft.com/office/word/2020/wordml/sdtdatahash" xmlns:w16se="http://schemas.microsoft.com/office/word/2015/wordml/symex" xmlns:wpg="http://schemas.microsoft.com/office/word/2010/wordprocessingGroup" xmlns:wpi="http://schemas.microsoft.com/office/word/2010/wordprocessingInk" xmlns:wne="http://schemas.microsoft.com/office/word/2006/wordml" xmlns:wps="http://schemas.microsoft.com/office/word/2010/wordprocessingShape" mc:Ignorable="w14 w15 w16se w16cid w16 w16cex w16sdtdh wp14">
+<w:numbering xmlns:wpc="http://schemas.microsoft.com/office/word/2010/wordprocessingCanvas" xmlns:cx="http://schemas.microsoft.com/office/drawing/2014/chartex" xmlns:cx1="http://schemas.microsoft.com/office/drawing/2015/9/8/chartex" xmlns:cx2="http://schemas.microsoft.com/office/drawing/2015/10/21/chartex" xmlns:cx3="http://schemas.microsoft.com/office/drawing/2016/5/9/chartex" xmlns:cx4="http://schemas.microsoft.com/office/drawing/2016/5/10/chartex" xmlns:cx5="http://schemas.microsoft.com/office/drawing/2016/5/11/chartex" xmlns:cx6="http://schemas.microsoft.com/office/drawing/2016/5/12/chartex" xmlns:cx7="http://schemas.microsoft.com/office/drawing/2016/5/13/chartex" xmlns:cx8="http://schemas.microsoft.com/office/drawing/2016/5/14/chartex" xmlns:mc="http://schemas.openxmlformats.org/markup-compatibility/2006" xmlns:aink="http://schemas.microsoft.com/office/drawing/2016/ink" xmlns:am3d="http://schemas.microsoft.com/office/drawing/2017/model3d" xmlns:o="urn:schemas-microsoft-com:office:office" xmlns:oel="http://schemas.microsoft.com/office/2019/extlst" xmlns:r="http://schemas.openxmlformats.org/officeDocument/2006/relationships" xmlns:m="http://schemas.openxmlformats.org/officeDocument/2006/math" xmlns:v="urn:schemas-microsoft-com:vml" xmlns:wp14="http://schemas.microsoft.com/office/word/2010/wordprocessingDrawing" xmlns:wp="http://schemas.openxmlformats.org/drawingml/2006/wordprocessingDrawing" xmlns:w10="urn:schemas-microsoft-com:office:word" xmlns:w="http://schemas.openxmlformats.org/wordprocessingml/2006/main" xmlns:w14="http://schemas.microsoft.com/office/word/2010/wordml" xmlns:w15="http://schemas.microsoft.com/office/word/2012/wordml" xmlns:w16cex="http://schemas.microsoft.com/office/word/2018/wordml/cex" xmlns:w16cid="http://schemas.microsoft.com/office/word/2016/wordml/cid" xmlns:w16="http://schemas.microsoft.com/office/word/2018/wordml" xmlns:w16du="http://schemas.microsoft.com/office/word/2023/wordml/word16du" xmlns:w16sdtdh="http://schemas.microsoft.com/office/word/2020/wordml/sdtdatahash" xmlns:w16se="http://schemas.microsoft.com/office/word/2015/wordml/symex" xmlns:wpg="http://schemas.microsoft.com/office/word/2010/wordprocessingGroup" xmlns:wpi="http://schemas.microsoft.com/office/word/2010/wordprocessingInk" xmlns:wne="http://schemas.microsoft.com/office/word/2006/wordml" xmlns:wps="http://schemas.microsoft.com/office/word/2010/wordprocessingShape" mc:Ignorable="w14 w15 w16se w16cid w16 w16cex w16sdtdh w16du wp14">
   <w:abstractNum w:abstractNumId="0" w15:restartNumberingAfterBreak="0">
     <w:nsid w:val="028D00D2"/>
     <w:multiLevelType w:val="multilevel"/>
@@ -10971,7 +11367,7 @@
 </file>
 
 <file path=word/styles.xml><?xml version="1.0" encoding="utf-8"?>
-<w:styles xmlns:mc="http://schemas.openxmlformats.org/markup-compatibility/2006" xmlns:r="http://schemas.openxmlformats.org/officeDocument/2006/relationships" xmlns:w="http://schemas.openxmlformats.org/wordprocessingml/2006/main" xmlns:w14="http://schemas.microsoft.com/office/word/2010/wordml" xmlns:w15="http://schemas.microsoft.com/office/word/2012/wordml" xmlns:w16cex="http://schemas.microsoft.com/office/word/2018/wordml/cex" xmlns:w16cid="http://schemas.microsoft.com/office/word/2016/wordml/cid" xmlns:w16="http://schemas.microsoft.com/office/word/2018/wordml" xmlns:w16sdtdh="http://schemas.microsoft.com/office/word/2020/wordml/sdtdatahash" xmlns:w16se="http://schemas.microsoft.com/office/word/2015/wordml/symex" mc:Ignorable="w14 w15 w16se w16cid w16 w16cex w16sdtdh">
+<w:styles xmlns:mc="http://schemas.openxmlformats.org/markup-compatibility/2006" xmlns:r="http://schemas.openxmlformats.org/officeDocument/2006/relationships" xmlns:w="http://schemas.openxmlformats.org/wordprocessingml/2006/main" xmlns:w14="http://schemas.microsoft.com/office/word/2010/wordml" xmlns:w15="http://schemas.microsoft.com/office/word/2012/wordml" xmlns:w16cex="http://schemas.microsoft.com/office/word/2018/wordml/cex" xmlns:w16cid="http://schemas.microsoft.com/office/word/2016/wordml/cid" xmlns:w16="http://schemas.microsoft.com/office/word/2018/wordml" xmlns:w16du="http://schemas.microsoft.com/office/word/2023/wordml/word16du" xmlns:w16sdtdh="http://schemas.microsoft.com/office/word/2020/wordml/sdtdatahash" xmlns:w16se="http://schemas.microsoft.com/office/word/2015/wordml/symex" mc:Ignorable="w14 w15 w16se w16cid w16 w16cex w16sdtdh w16du">
   <w:docDefaults>
     <w:rPrDefault>
       <w:rPr>

</xml_diff>